<commit_message>
alteracao do documento do storytelling da sprint e inclusao dos arquivos da primeira sprint
</commit_message>
<xml_diff>
--- a/documentos/StoryTelling-aula.docx
+++ b/documentos/StoryTelling-aula.docx
@@ -76,8 +76,6 @@
       <w:r>
         <w:t xml:space="preserve"> e que acolham pessoas com deficiência</w:t>
       </w:r>
-      <w:bookmarkStart w:id="0" w:name="_GoBack"/>
-      <w:bookmarkEnd w:id="0"/>
       <w:r>
         <w:t xml:space="preserve"> a serem </w:t>
       </w:r>
@@ -357,7 +355,10 @@
         </w:numPr>
       </w:pPr>
       <w:r>
-        <w:t xml:space="preserve">Todos os usuários poderão visualizar os </w:t>
+        <w:t>Qualquer usuário poderá visualizar a lista de</w:t>
+      </w:r>
+      <w:r>
+        <w:t xml:space="preserve"> </w:t>
       </w:r>
       <w:r>
         <w:t xml:space="preserve">estabelecimentos </w:t>
@@ -369,6 +370,145 @@
         <w:t>;</w:t>
       </w:r>
     </w:p>
+    <w:p>
+      <w:pPr>
+        <w:pStyle w:val="Ttulo3"/>
+      </w:pPr>
+      <w:r>
+        <w:t xml:space="preserve">Funcionalidades </w:t>
+      </w:r>
+      <w:r>
+        <w:t>E</w:t>
+      </w:r>
+      <w:r>
+        <w:t>xtras (Web)</w:t>
+      </w:r>
+    </w:p>
+    <w:p>
+      <w:pPr>
+        <w:pStyle w:val="PargrafodaLista"/>
+        <w:numPr>
+          <w:ilvl w:val="0"/>
+          <w:numId w:val="13"/>
+        </w:numPr>
+      </w:pPr>
+      <w:r>
+        <w:t>O administrador poderá realizar a alteração de categorias;</w:t>
+      </w:r>
+    </w:p>
+    <w:p>
+      <w:pPr>
+        <w:pStyle w:val="PargrafodaLista"/>
+        <w:numPr>
+          <w:ilvl w:val="0"/>
+          <w:numId w:val="13"/>
+        </w:numPr>
+      </w:pPr>
+      <w:r>
+        <w:t>O administrador poderá deletar uma categoria;</w:t>
+      </w:r>
+    </w:p>
+    <w:p>
+      <w:pPr>
+        <w:pStyle w:val="PargrafodaLista"/>
+        <w:numPr>
+          <w:ilvl w:val="0"/>
+          <w:numId w:val="13"/>
+        </w:numPr>
+      </w:pPr>
+      <w:r>
+        <w:t>O administrador poderá realizar a alteração de um estabelecimento;</w:t>
+      </w:r>
+    </w:p>
+    <w:p>
+      <w:pPr>
+        <w:pStyle w:val="PargrafodaLista"/>
+        <w:numPr>
+          <w:ilvl w:val="0"/>
+          <w:numId w:val="13"/>
+        </w:numPr>
+      </w:pPr>
+      <w:r>
+        <w:t>O administrador poderá inativar um estabelecimento;</w:t>
+      </w:r>
+    </w:p>
+    <w:p>
+      <w:pPr>
+        <w:pStyle w:val="PargrafodaLista"/>
+        <w:numPr>
+          <w:ilvl w:val="0"/>
+          <w:numId w:val="13"/>
+        </w:numPr>
+      </w:pPr>
+      <w:r>
+        <w:t>O administrador poderá incluir uma imagem em um</w:t>
+      </w:r>
+      <w:r>
+        <w:t xml:space="preserve"> </w:t>
+      </w:r>
+      <w:r>
+        <w:t>estabelecimento;</w:t>
+      </w:r>
+    </w:p>
+    <w:p>
+      <w:pPr>
+        <w:pStyle w:val="PargrafodaLista"/>
+        <w:numPr>
+          <w:ilvl w:val="0"/>
+          <w:numId w:val="13"/>
+        </w:numPr>
+      </w:pPr>
+      <w:r>
+        <w:t>O usuário comum poderá se cadastrar na plataforma;</w:t>
+      </w:r>
+    </w:p>
+    <w:p>
+      <w:pPr>
+        <w:pStyle w:val="PargrafodaLista"/>
+        <w:numPr>
+          <w:ilvl w:val="0"/>
+          <w:numId w:val="13"/>
+        </w:numPr>
+      </w:pPr>
+      <w:r>
+        <w:t xml:space="preserve">Qualquer usuário poderá </w:t>
+      </w:r>
+      <w:proofErr w:type="spellStart"/>
+      <w:r>
+        <w:t>favoritar</w:t>
+      </w:r>
+      <w:proofErr w:type="spellEnd"/>
+      <w:r>
+        <w:t xml:space="preserve"> um</w:t>
+      </w:r>
+      <w:r>
+        <w:t xml:space="preserve"> </w:t>
+      </w:r>
+      <w:r>
+        <w:t>estabelecimento;</w:t>
+      </w:r>
+    </w:p>
+    <w:p>
+      <w:pPr>
+        <w:pStyle w:val="PargrafodaLista"/>
+        <w:numPr>
+          <w:ilvl w:val="0"/>
+          <w:numId w:val="13"/>
+        </w:numPr>
+      </w:pPr>
+      <w:r>
+        <w:t xml:space="preserve">Qualquer usuário poderá </w:t>
+      </w:r>
+      <w:proofErr w:type="spellStart"/>
+      <w:r>
+        <w:t>desfavoritar</w:t>
+      </w:r>
+      <w:proofErr w:type="spellEnd"/>
+      <w:r>
+        <w:t xml:space="preserve"> um estabelecimento;</w:t>
+      </w:r>
+    </w:p>
+    <w:p/>
     <w:p>
       <w:pPr>
         <w:pStyle w:val="Ttulo2"/>
@@ -446,16 +586,7 @@
         </w:numPr>
       </w:pPr>
       <w:r>
-        <w:t>Os alunos/administradores poderão</w:t>
-      </w:r>
-      <w:r>
-        <w:t xml:space="preserve"> visualizar os</w:t>
-      </w:r>
-      <w:r>
-        <w:t xml:space="preserve"> estabelecimentos</w:t>
-      </w:r>
-      <w:r>
-        <w:t>;</w:t>
+        <w:t>Qualquer usuário poderá visualizar a lista de estabelecimentos cadastrados;</w:t>
       </w:r>
     </w:p>
     <w:p>
@@ -467,34 +598,7 @@
         </w:numPr>
       </w:pPr>
       <w:r>
-        <w:t>O</w:t>
-      </w:r>
-      <w:r>
-        <w:t>s</w:t>
-      </w:r>
-      <w:r>
-        <w:t xml:space="preserve"> </w:t>
-      </w:r>
-      <w:r>
-        <w:t>aluno</w:t>
-      </w:r>
-      <w:r>
-        <w:t>s</w:t>
-      </w:r>
-      <w:r>
-        <w:t>/administrador</w:t>
-      </w:r>
-      <w:r>
-        <w:t>es</w:t>
-      </w:r>
-      <w:r>
-        <w:t xml:space="preserve"> poder</w:t>
-      </w:r>
-      <w:r>
-        <w:t>ão visualizar suas informações de perfil</w:t>
-      </w:r>
-      <w:r>
-        <w:t>;</w:t>
+        <w:t>Qualquer usuário poderá visualizar as informações de seu próprio perfil;</w:t>
       </w:r>
     </w:p>
     <w:p>
@@ -502,110 +606,14 @@
         <w:pStyle w:val="Ttulo3"/>
       </w:pPr>
       <w:r>
-        <w:t>Itens Extras (Web)</w:t>
-      </w:r>
-    </w:p>
-    <w:p>
-      <w:pPr>
-        <w:pStyle w:val="PargrafodaLista"/>
-        <w:numPr>
-          <w:ilvl w:val="0"/>
-          <w:numId w:val="31"/>
-        </w:numPr>
-      </w:pPr>
-      <w:r>
-        <w:t>O administrador poderá realizar a alteração de categorias;</w:t>
-      </w:r>
-    </w:p>
-    <w:p>
-      <w:pPr>
-        <w:pStyle w:val="PargrafodaLista"/>
-        <w:numPr>
-          <w:ilvl w:val="0"/>
-          <w:numId w:val="31"/>
-        </w:numPr>
-      </w:pPr>
-      <w:r>
-        <w:t xml:space="preserve">O administrador poderá realizar a alteração de </w:t>
-      </w:r>
-      <w:r>
-        <w:t>um estabelecimento</w:t>
-      </w:r>
-      <w:r>
-        <w:t>;</w:t>
-      </w:r>
-    </w:p>
-    <w:p>
-      <w:pPr>
-        <w:pStyle w:val="PargrafodaLista"/>
-        <w:numPr>
-          <w:ilvl w:val="0"/>
-          <w:numId w:val="31"/>
-        </w:numPr>
-      </w:pPr>
-      <w:r>
-        <w:t>O administrador poderá inativar um estabelecimento;</w:t>
-      </w:r>
-    </w:p>
-    <w:p>
-      <w:pPr>
-        <w:pStyle w:val="PargrafodaLista"/>
-        <w:numPr>
-          <w:ilvl w:val="0"/>
-          <w:numId w:val="31"/>
-        </w:numPr>
-      </w:pPr>
-      <w:r>
-        <w:t>O administrador poderá incluir uma imagem em um</w:t>
-      </w:r>
-      <w:r>
-        <w:t xml:space="preserve"> </w:t>
-      </w:r>
-      <w:r>
-        <w:t>estabelecimento</w:t>
-      </w:r>
-      <w:r>
-        <w:t>;</w:t>
-      </w:r>
-    </w:p>
-    <w:p>
-      <w:pPr>
-        <w:pStyle w:val="PargrafodaLista"/>
-        <w:numPr>
-          <w:ilvl w:val="0"/>
-          <w:numId w:val="31"/>
-        </w:numPr>
-      </w:pPr>
-      <w:r>
-        <w:t xml:space="preserve">Qualquer usuário </w:t>
-      </w:r>
-      <w:r>
-        <w:t xml:space="preserve">poderá </w:t>
-      </w:r>
-      <w:proofErr w:type="spellStart"/>
-      <w:r>
-        <w:t>favoritar</w:t>
-      </w:r>
-      <w:proofErr w:type="spellEnd"/>
-      <w:r>
-        <w:t xml:space="preserve"> um</w:t>
-      </w:r>
-      <w:r>
-        <w:t xml:space="preserve"> </w:t>
-      </w:r>
-      <w:r>
-        <w:t>estabelecimento</w:t>
-      </w:r>
-      <w:r>
-        <w:t>;</w:t>
-      </w:r>
-    </w:p>
-    <w:p>
-      <w:pPr>
-        <w:pStyle w:val="Ttulo3"/>
-      </w:pPr>
-      <w:r>
-        <w:t>Itens Extras (Mobile)</w:t>
+        <w:lastRenderedPageBreak/>
+        <w:t>Funcionalidades</w:t>
+      </w:r>
+      <w:r>
+        <w:t xml:space="preserve"> Extras</w:t>
+      </w:r>
+      <w:r>
+        <w:t xml:space="preserve"> (Mobile)</w:t>
       </w:r>
     </w:p>
     <w:p>
@@ -617,16 +625,7 @@
         </w:numPr>
       </w:pPr>
       <w:r>
-        <w:t xml:space="preserve">O aluno poderá visualizar somente </w:t>
-      </w:r>
-      <w:r>
-        <w:t>estabelecimentos</w:t>
-      </w:r>
-      <w:r>
-        <w:t xml:space="preserve"> ativos</w:t>
-      </w:r>
-      <w:r>
-        <w:t>;</w:t>
+        <w:t>Os usuários poderão filtrar por estabelecimentos ativos;</w:t>
       </w:r>
     </w:p>
     <w:p>
@@ -638,7 +637,10 @@
         </w:numPr>
       </w:pPr>
       <w:r>
-        <w:t>Os alunos/administradores poderão filtrar por categoria;</w:t>
+        <w:t xml:space="preserve">Os usuários poderão filtrar por </w:t>
+      </w:r>
+      <w:r>
+        <w:t>categorias;</w:t>
       </w:r>
     </w:p>
     <w:p>
@@ -676,7 +678,6 @@
         </w:numPr>
       </w:pPr>
       <w:r>
-        <w:lastRenderedPageBreak/>
         <w:t>Qualquer usuário poderá visualizar o trajeto entre seu ponto atual e a localização do estabelecimento;</w:t>
       </w:r>
     </w:p>
@@ -765,10 +766,13 @@
         <w:t xml:space="preserve">, com informações referentes a: </w:t>
       </w:r>
       <w:r>
-        <w:t xml:space="preserve">usuários cadastrados, </w:t>
-      </w:r>
-      <w:r>
-        <w:t>administradores, alunos e categorias</w:t>
+        <w:t>usuários cadastrados</w:t>
+      </w:r>
+      <w:r>
+        <w:t xml:space="preserve"> </w:t>
+      </w:r>
+      <w:r>
+        <w:t>e categorias</w:t>
       </w:r>
       <w:r>
         <w:t xml:space="preserve">. Você utilizará </w:t>
@@ -1126,6 +1130,106 @@
           <w:color w:val="FF0000"/>
           <w:sz w:val="18"/>
         </w:rPr>
+        <w:t>estabelecimentos</w:t>
+      </w:r>
+      <w:r>
+        <w:rPr>
+          <w:color w:val="FF0000"/>
+          <w:sz w:val="18"/>
+        </w:rPr>
+        <w:t>)</w:t>
+      </w:r>
+    </w:p>
+    <w:p>
+      <w:pPr>
+        <w:rPr>
+          <w:color w:val="00B0F0"/>
+          <w:sz w:val="18"/>
+        </w:rPr>
+      </w:pPr>
+      <w:r>
+        <w:rPr>
+          <w:color w:val="00B0F0"/>
+          <w:sz w:val="18"/>
+        </w:rPr>
+        <w:t>Utilizou os tipos de dados corretos para os campos das tabelas (</w:t>
+      </w:r>
+      <w:r>
+        <w:rPr>
+          <w:color w:val="00B0F0"/>
+          <w:sz w:val="18"/>
+        </w:rPr>
+        <w:t>favoritos</w:t>
+      </w:r>
+      <w:r>
+        <w:rPr>
+          <w:color w:val="00B0F0"/>
+          <w:sz w:val="18"/>
+        </w:rPr>
+        <w:t>)</w:t>
+      </w:r>
+    </w:p>
+    <w:p>
+      <w:pPr>
+        <w:rPr>
+          <w:color w:val="00B0F0"/>
+          <w:sz w:val="18"/>
+        </w:rPr>
+      </w:pPr>
+      <w:r>
+        <w:rPr>
+          <w:color w:val="00B0F0"/>
+          <w:sz w:val="18"/>
+        </w:rPr>
+        <w:lastRenderedPageBreak/>
+        <w:t xml:space="preserve">Utilizou o default para deixar um valor padrão para o valor na tabela de </w:t>
+      </w:r>
+      <w:r>
+        <w:rPr>
+          <w:color w:val="00B0F0"/>
+          <w:sz w:val="18"/>
+        </w:rPr>
+        <w:t>estabelecimentos</w:t>
+      </w:r>
+    </w:p>
+    <w:p>
+      <w:r>
+        <w:t>5. Utilizar relacionamentos entre as tabelas do banco de dados</w:t>
+      </w:r>
+    </w:p>
+    <w:p>
+      <w:pPr>
+        <w:rPr>
+          <w:color w:val="FF0000"/>
+          <w:sz w:val="18"/>
+        </w:rPr>
+      </w:pPr>
+      <w:r>
+        <w:rPr>
+          <w:color w:val="FF0000"/>
+          <w:sz w:val="18"/>
+        </w:rPr>
+        <w:t xml:space="preserve">Relacionou as tabelas de acordo com a </w:t>
+      </w:r>
+      <w:r>
+        <w:rPr>
+          <w:color w:val="FF0000"/>
+          <w:sz w:val="18"/>
+        </w:rPr>
+        <w:t>situação problema</w:t>
+      </w:r>
+      <w:r>
+        <w:rPr>
+          <w:color w:val="FF0000"/>
+          <w:sz w:val="18"/>
+        </w:rPr>
+        <w:t xml:space="preserve"> (</w:t>
+      </w:r>
+      <w:r>
+        <w:rPr>
+          <w:color w:val="FF0000"/>
+          <w:sz w:val="18"/>
+        </w:rPr>
         <w:t>produtos</w:t>
       </w:r>
       <w:r>
@@ -1133,6 +1237,13 @@
           <w:color w:val="FF0000"/>
           <w:sz w:val="18"/>
         </w:rPr>
+        <w:t xml:space="preserve"> com categorias</w:t>
+      </w:r>
+      <w:r>
+        <w:rPr>
+          <w:color w:val="FF0000"/>
+          <w:sz w:val="18"/>
+        </w:rPr>
         <w:t>)</w:t>
       </w:r>
     </w:p>
@@ -1148,7 +1259,7 @@
           <w:color w:val="00B0F0"/>
           <w:sz w:val="18"/>
         </w:rPr>
-        <w:t>Utilizou os tipos de dados corretos para os campos das tabelas (</w:t>
+        <w:t xml:space="preserve">Relacionou as tabelas de acordo com a situação problema (usuários com </w:t>
       </w:r>
       <w:r>
         <w:rPr>
@@ -1177,43 +1288,42 @@
           <w:color w:val="00B0F0"/>
           <w:sz w:val="18"/>
         </w:rPr>
-        <w:t xml:space="preserve">Utilizou o default para deixar um valor padrão para o valor na tabela de </w:t>
-      </w:r>
-      <w:r>
-        <w:rPr>
-          <w:color w:val="00B0F0"/>
-          <w:sz w:val="18"/>
-        </w:rPr>
-        <w:t>produtos</w:t>
-      </w:r>
-    </w:p>
-    <w:p>
-      <w:r>
-        <w:lastRenderedPageBreak/>
-        <w:t>5. Utilizar relacionamentos entre as tabelas do banco de dados</w:t>
-      </w:r>
-    </w:p>
-    <w:p>
-      <w:pPr>
-        <w:rPr>
-          <w:color w:val="FF0000"/>
-          <w:sz w:val="18"/>
-        </w:rPr>
-      </w:pPr>
-      <w:r>
-        <w:rPr>
-          <w:color w:val="FF0000"/>
-          <w:sz w:val="18"/>
-        </w:rPr>
-        <w:t xml:space="preserve">Relacionou as tabelas de acordo com a </w:t>
-      </w:r>
-      <w:r>
-        <w:rPr>
-          <w:color w:val="FF0000"/>
+        <w:t xml:space="preserve">Definiu as chaves primárias de todas as tabelas de acordo com a </w:t>
+      </w:r>
+      <w:r>
+        <w:rPr>
+          <w:color w:val="00B0F0"/>
           <w:sz w:val="18"/>
         </w:rPr>
         <w:t>situação problema</w:t>
       </w:r>
+    </w:p>
+    <w:p>
+      <w:r>
+        <w:t>9. Utilizar linguagem de definição de dados (DDL)</w:t>
+      </w:r>
+    </w:p>
+    <w:p>
+      <w:pPr>
+        <w:rPr>
+          <w:color w:val="FF0000"/>
+          <w:sz w:val="18"/>
+        </w:rPr>
+      </w:pPr>
+      <w:r>
+        <w:rPr>
+          <w:color w:val="FF0000"/>
+          <w:sz w:val="18"/>
+        </w:rPr>
+        <w:t xml:space="preserve">Criou todas as tabelas de acordo com a </w:t>
+      </w:r>
+      <w:r>
+        <w:rPr>
+          <w:color w:val="FF0000"/>
+          <w:sz w:val="18"/>
+        </w:rPr>
+        <w:t>situação problema</w:t>
+      </w:r>
       <w:r>
         <w:rPr>
           <w:color w:val="FF0000"/>
@@ -1226,14 +1336,7 @@
           <w:color w:val="FF0000"/>
           <w:sz w:val="18"/>
         </w:rPr>
-        <w:t>produtos</w:t>
-      </w:r>
-      <w:r>
-        <w:rPr>
-          <w:color w:val="FF0000"/>
-          <w:sz w:val="18"/>
-        </w:rPr>
-        <w:t xml:space="preserve"> com categorias</w:t>
+        <w:t>usuários, tipos de usuários, categorias, produtos</w:t>
       </w:r>
       <w:r>
         <w:rPr>
@@ -1255,150 +1358,51 @@
           <w:color w:val="00B0F0"/>
           <w:sz w:val="18"/>
         </w:rPr>
-        <w:t xml:space="preserve">Relacionou as tabelas de acordo com a situação problema (usuários com </w:t>
-      </w:r>
-      <w:r>
-        <w:rPr>
-          <w:color w:val="00B0F0"/>
-          <w:sz w:val="18"/>
-        </w:rPr>
-        <w:t>favoritos</w:t>
-      </w:r>
-      <w:r>
-        <w:rPr>
-          <w:color w:val="00B0F0"/>
-          <w:sz w:val="18"/>
-        </w:rPr>
-        <w:t>)</w:t>
-      </w:r>
-    </w:p>
-    <w:p>
-      <w:pPr>
-        <w:rPr>
-          <w:color w:val="00B0F0"/>
-          <w:sz w:val="18"/>
-        </w:rPr>
-      </w:pPr>
-      <w:r>
-        <w:rPr>
-          <w:color w:val="00B0F0"/>
-          <w:sz w:val="18"/>
-        </w:rPr>
-        <w:t xml:space="preserve">Definiu as chaves primárias de todas as tabelas de acordo com a </w:t>
-      </w:r>
-      <w:r>
-        <w:rPr>
-          <w:color w:val="00B0F0"/>
+        <w:t>Criou a tabela de favoritos</w:t>
+      </w:r>
+      <w:r>
+        <w:rPr>
+          <w:color w:val="00B0F0"/>
+          <w:sz w:val="18"/>
+        </w:rPr>
+        <w:t xml:space="preserve"> de acordo com a situação problema</w:t>
+      </w:r>
+    </w:p>
+    <w:p>
+      <w:r>
+        <w:t>10. Utilizar linguagem de manipulação de dados (DML)</w:t>
+      </w:r>
+    </w:p>
+    <w:p>
+      <w:pPr>
+        <w:rPr>
+          <w:color w:val="FF0000"/>
+          <w:sz w:val="18"/>
+        </w:rPr>
+      </w:pPr>
+      <w:r>
+        <w:rPr>
+          <w:color w:val="FF0000"/>
+          <w:sz w:val="18"/>
+        </w:rPr>
+        <w:t>Inseriu os dados na tabela de usuários de</w:t>
+      </w:r>
+      <w:r>
+        <w:rPr>
+          <w:color w:val="FF0000"/>
+          <w:sz w:val="18"/>
+        </w:rPr>
+        <w:t xml:space="preserve"> acordo com as colunas criadas no item 9 e especificadas na </w:t>
+      </w:r>
+      <w:r>
+        <w:rPr>
+          <w:color w:val="FF0000"/>
           <w:sz w:val="18"/>
         </w:rPr>
         <w:t>situação problema</w:t>
       </w:r>
     </w:p>
     <w:p>
-      <w:r>
-        <w:t>9. Utilizar linguagem de definição de dados (DDL)</w:t>
-      </w:r>
-    </w:p>
-    <w:p>
-      <w:pPr>
-        <w:rPr>
-          <w:color w:val="FF0000"/>
-          <w:sz w:val="18"/>
-        </w:rPr>
-      </w:pPr>
-      <w:r>
-        <w:rPr>
-          <w:color w:val="FF0000"/>
-          <w:sz w:val="18"/>
-        </w:rPr>
-        <w:t xml:space="preserve">Criou todas as tabelas de acordo com a </w:t>
-      </w:r>
-      <w:r>
-        <w:rPr>
-          <w:color w:val="FF0000"/>
-          <w:sz w:val="18"/>
-        </w:rPr>
-        <w:t>situação problema</w:t>
-      </w:r>
-      <w:r>
-        <w:rPr>
-          <w:color w:val="FF0000"/>
-          <w:sz w:val="18"/>
-        </w:rPr>
-        <w:t xml:space="preserve"> (</w:t>
-      </w:r>
-      <w:r>
-        <w:rPr>
-          <w:color w:val="FF0000"/>
-          <w:sz w:val="18"/>
-        </w:rPr>
-        <w:t>usuários, tipos de usuários, categorias, produtos</w:t>
-      </w:r>
-      <w:r>
-        <w:rPr>
-          <w:color w:val="FF0000"/>
-          <w:sz w:val="18"/>
-        </w:rPr>
-        <w:t>)</w:t>
-      </w:r>
-    </w:p>
-    <w:p>
-      <w:pPr>
-        <w:rPr>
-          <w:color w:val="00B0F0"/>
-          <w:sz w:val="18"/>
-        </w:rPr>
-      </w:pPr>
-      <w:r>
-        <w:rPr>
-          <w:color w:val="00B0F0"/>
-          <w:sz w:val="18"/>
-        </w:rPr>
-        <w:t>Criou a tabela de favoritos</w:t>
-      </w:r>
-      <w:r>
-        <w:rPr>
-          <w:color w:val="00B0F0"/>
-          <w:sz w:val="18"/>
-        </w:rPr>
-        <w:t xml:space="preserve"> de acordo com a situação problema</w:t>
-      </w:r>
-    </w:p>
-    <w:p>
-      <w:r>
-        <w:t>10. Utilizar linguagem de manipulação de dados (DML)</w:t>
-      </w:r>
-    </w:p>
-    <w:p>
-      <w:pPr>
-        <w:rPr>
-          <w:color w:val="FF0000"/>
-          <w:sz w:val="18"/>
-        </w:rPr>
-      </w:pPr>
-      <w:r>
-        <w:rPr>
-          <w:color w:val="FF0000"/>
-          <w:sz w:val="18"/>
-        </w:rPr>
-        <w:t>Inseriu os dados na tabela de usuários de</w:t>
-      </w:r>
-      <w:r>
-        <w:rPr>
-          <w:color w:val="FF0000"/>
-          <w:sz w:val="18"/>
-        </w:rPr>
-        <w:t xml:space="preserve"> acordo com as colunas criadas no item 9 e especificadas na </w:t>
-      </w:r>
-      <w:r>
-        <w:rPr>
-          <w:color w:val="FF0000"/>
-          <w:sz w:val="18"/>
-        </w:rPr>
-        <w:t>situação problema</w:t>
-      </w:r>
-    </w:p>
-    <w:p>
       <w:pPr>
         <w:rPr>
           <w:color w:val="FF0000"/>
@@ -1511,6 +1515,8 @@
         </w:rPr>
         <w:t xml:space="preserve"> do banco de dados</w:t>
       </w:r>
+      <w:bookmarkStart w:id="0" w:name="_GoBack"/>
+      <w:bookmarkEnd w:id="0"/>
     </w:p>
     <w:p>
       <w:r>
@@ -9525,6 +9531,7 @@
     <w:lsdException w:name="HTML Sample" w:semiHidden="1" w:unhideWhenUsed="1"/>
     <w:lsdException w:name="HTML Typewriter" w:semiHidden="1" w:unhideWhenUsed="1"/>
     <w:lsdException w:name="HTML Variable" w:semiHidden="1" w:unhideWhenUsed="1"/>
+    <w:lsdException w:name="Normal Table" w:semiHidden="1" w:unhideWhenUsed="1"/>
     <w:lsdException w:name="annotation subject" w:semiHidden="1" w:unhideWhenUsed="1"/>
     <w:lsdException w:name="No List" w:semiHidden="1" w:unhideWhenUsed="1"/>
     <w:lsdException w:name="Outline List 1" w:semiHidden="1" w:unhideWhenUsed="1"/>
@@ -9568,8 +9575,10 @@
     <w:lsdException w:name="Table Elegant" w:semiHidden="1" w:unhideWhenUsed="1"/>
     <w:lsdException w:name="Table Professional" w:semiHidden="1" w:unhideWhenUsed="1"/>
     <w:lsdException w:name="Table Subtle 1" w:semiHidden="1" w:unhideWhenUsed="1"/>
+    <w:lsdException w:name="Table Subtle 2" w:semiHidden="1" w:unhideWhenUsed="1"/>
     <w:lsdException w:name="Table Web 1" w:semiHidden="1" w:unhideWhenUsed="1"/>
     <w:lsdException w:name="Table Web 2" w:semiHidden="1" w:unhideWhenUsed="1"/>
+    <w:lsdException w:name="Table Web 3" w:semiHidden="1" w:unhideWhenUsed="1"/>
     <w:lsdException w:name="Balloon Text" w:semiHidden="1" w:unhideWhenUsed="1"/>
     <w:lsdException w:name="Table Grid" w:uiPriority="39"/>
     <w:lsdException w:name="Table Theme" w:semiHidden="1" w:unhideWhenUsed="1"/>

</xml_diff>